<commit_message>
poprawienie danych w dokumencie
</commit_message>
<xml_diff>
--- a/webAppBudzet.docx
+++ b/webAppBudzet.docx
@@ -19,59 +19,185 @@
           <w:sz w:val="28"/>
           <w:szCs w:val="28"/>
         </w:rPr>
-        <w:t>Aplikacją webowa do zarządzania budżetem domowym</w:t>
-      </w:r>
+        <w:t>Tabela zmian</w:t>
+      </w:r>
+    </w:p>
+    <w:tbl>
+      <w:tblPr>
+        <w:tblStyle w:val="Tabela-Siatka"/>
+        <w:tblW w:w="0" w:type="auto"/>
+        <w:tblLook w:val="04A0" w:firstRow="1" w:lastRow="0" w:firstColumn="1" w:lastColumn="0" w:noHBand="0" w:noVBand="1"/>
+      </w:tblPr>
+      <w:tblGrid>
+        <w:gridCol w:w="1413"/>
+        <w:gridCol w:w="6662"/>
+        <w:gridCol w:w="987"/>
+      </w:tblGrid>
+      <w:tr>
+        <w:tc>
+          <w:tcPr>
+            <w:tcW w:w="1413" w:type="dxa"/>
+          </w:tcPr>
+          <w:p>
+            <w:pPr>
+              <w:jc w:val="center"/>
+              <w:rPr>
+                <w:b/>
+                <w:bCs/>
+              </w:rPr>
+            </w:pPr>
+            <w:r>
+              <w:rPr>
+                <w:b/>
+                <w:bCs/>
+              </w:rPr>
+              <w:t>Data</w:t>
+            </w:r>
+          </w:p>
+        </w:tc>
+        <w:tc>
+          <w:tcPr>
+            <w:tcW w:w="6662" w:type="dxa"/>
+          </w:tcPr>
+          <w:p>
+            <w:pPr>
+              <w:jc w:val="center"/>
+              <w:rPr>
+                <w:b/>
+                <w:bCs/>
+              </w:rPr>
+            </w:pPr>
+            <w:r>
+              <w:rPr>
+                <w:b/>
+                <w:bCs/>
+              </w:rPr>
+              <w:t>Co zostało zmienione</w:t>
+            </w:r>
+          </w:p>
+        </w:tc>
+        <w:tc>
+          <w:tcPr>
+            <w:tcW w:w="987" w:type="dxa"/>
+          </w:tcPr>
+          <w:p>
+            <w:pPr>
+              <w:jc w:val="center"/>
+              <w:rPr>
+                <w:b/>
+                <w:bCs/>
+              </w:rPr>
+            </w:pPr>
+            <w:r>
+              <w:rPr>
+                <w:b/>
+                <w:bCs/>
+              </w:rPr>
+              <w:t>Kolor</w:t>
+            </w:r>
+          </w:p>
+        </w:tc>
+      </w:tr>
+      <w:tr>
+        <w:tc>
+          <w:tcPr>
+            <w:tcW w:w="1413" w:type="dxa"/>
+          </w:tcPr>
+          <w:p>
+            <w:pPr>
+              <w:jc w:val="center"/>
+            </w:pPr>
+            <w:r>
+              <w:t>6 cze 2022</w:t>
+            </w:r>
+          </w:p>
+        </w:tc>
+        <w:tc>
+          <w:tcPr>
+            <w:tcW w:w="6662" w:type="dxa"/>
+          </w:tcPr>
+          <w:p>
+            <w:r>
+              <w:t>Dodanie opisu dotyczącego edytowania i usuwania elementów</w:t>
+            </w:r>
+            <w:r>
+              <w:t>, informacje na temat współdzielenia rachunku oraz poprawienie diagramu DPU</w:t>
+            </w:r>
+          </w:p>
+        </w:tc>
+        <w:tc>
+          <w:tcPr>
+            <w:tcW w:w="987" w:type="dxa"/>
+          </w:tcPr>
+          <w:p>
+            <w:pPr>
+              <w:jc w:val="center"/>
+            </w:pPr>
+            <w:r>
+              <w:rPr>
+                <w:highlight w:val="yellow"/>
+              </w:rPr>
+              <w:t>___</w:t>
+            </w:r>
+          </w:p>
+        </w:tc>
+      </w:tr>
+    </w:tbl>
+    <w:p>
+      <w:pPr>
+        <w:jc w:val="center"/>
+        <w:rPr>
+          <w:b/>
+          <w:bCs/>
+          <w:sz w:val="28"/>
+          <w:szCs w:val="28"/>
+        </w:rPr>
+      </w:pPr>
     </w:p>
     <w:p>
-      <w:r>
-        <w:t xml:space="preserve">Celem aplikacji będzie </w:t>
-      </w:r>
-      <w:r>
-        <w:t xml:space="preserve">umożliwienie użytkownikowi </w:t>
-      </w:r>
-      <w:r>
-        <w:t>monitorowanie</w:t>
-      </w:r>
-      <w:r>
-        <w:t xml:space="preserve"> budżetu domowego. Użytkownik </w:t>
-      </w:r>
-      <w:r>
-        <w:t>po zalogowaniu się ma możliwość dodania nowego rachunku do swojego konta</w:t>
-      </w:r>
-      <w:r>
-        <w:t>, ilość rachunków do kotna jest nie ograniczona lub będzie mógł mieć jedynie kilka takich rachunków</w:t>
-      </w:r>
-      <w:r>
-        <w:t>.</w:t>
-      </w:r>
-      <w:r>
-        <w:t xml:space="preserve"> Tworząc kilka rachunków użytkownik ma możliwość monitorować swoje pieniądze w konkretnych kategoriach (przykładowe rachunki: rachunek domowy; oszczędności)</w:t>
-      </w:r>
-      <w:r>
-        <w:t xml:space="preserve"> </w:t>
-      </w:r>
-      <w:r>
-        <w:br/>
-      </w:r>
-      <w:r>
-        <w:t xml:space="preserve">Wybierając rachunek może on wprowadzać </w:t>
-      </w:r>
-      <w:r>
-        <w:t xml:space="preserve">wpływy lub wydatki z budżetu jakim dysponuje. </w:t>
+      <w:pPr>
+        <w:jc w:val="center"/>
+        <w:rPr>
+          <w:b/>
+          <w:bCs/>
+          <w:sz w:val="28"/>
+          <w:szCs w:val="28"/>
+        </w:rPr>
+      </w:pPr>
+      <w:r>
+        <w:rPr>
+          <w:b/>
+          <w:bCs/>
+          <w:sz w:val="28"/>
+          <w:szCs w:val="28"/>
+        </w:rPr>
+        <w:t>Aplikacją webowa do zarządzania budżetem domowym</w:t>
       </w:r>
     </w:p>
     <w:p>
       <w:r>
-        <w:t>Po prawej stronie aplikacji będzie panel</w:t>
-      </w:r>
-      <w:r>
-        <w:t>,</w:t>
-      </w:r>
-      <w:r>
-        <w:t xml:space="preserve"> który zawi</w:t>
-      </w:r>
-      <w:r>
-        <w:t>erający elementy takie jak aktualne saldo rachunku, modyfikowalną listę zakupów oraz statystyki w formie wykresów.</w:t>
+        <w:t xml:space="preserve">Celem aplikacji będzie </w:t>
+      </w:r>
+      <w:r>
+        <w:t xml:space="preserve">umożliwienie użytkownikowi </w:t>
+      </w:r>
+      <w:r>
+        <w:t>monitorowanie</w:t>
+      </w:r>
+      <w:r>
+        <w:t xml:space="preserve"> budżetu domowego. Użytkownik </w:t>
+      </w:r>
+      <w:r>
+        <w:t>po zalogowaniu się ma możliwość dodania nowego rachunku do swojego konta</w:t>
+      </w:r>
+      <w:r>
+        <w:t>, ilość rachunków do kotna jest nie ograniczona lub będzie mógł mieć jedynie kilka takich rachunków</w:t>
+      </w:r>
+      <w:r>
+        <w:t>.</w:t>
+      </w:r>
+      <w:r>
+        <w:t xml:space="preserve"> Tworząc kilka rachunków użytkownik ma możliwość monitorować swoje pieniądze w konkretnych kategoriach (przykładowe rachunki: rachunek domowy; oszczędności)</w:t>
       </w:r>
       <w:r>
         <w:t xml:space="preserve"> </w:t>
@@ -80,101 +206,141 @@
         <w:br/>
       </w:r>
       <w:r>
-        <w:t xml:space="preserve">Dodając wpływ gotówki wybiera on kategorie wpływu </w:t>
-      </w:r>
-      <w:r>
-        <w:t>(wypłata</w:t>
-      </w:r>
-      <w:r>
-        <w:t xml:space="preserve"> / znaleźne </w:t>
-      </w:r>
-      <w:r>
-        <w:t xml:space="preserve">/ </w:t>
-      </w:r>
-      <w:r>
-        <w:t>darowizna)</w:t>
-      </w:r>
-      <w:r>
-        <w:t xml:space="preserve"> wprowadza datę,</w:t>
-      </w:r>
-      <w:r>
-        <w:t xml:space="preserve"> kwotę wpłyniętych</w:t>
-      </w:r>
-      <w:r>
-        <w:t xml:space="preserve"> </w:t>
-      </w:r>
-      <w:r>
-        <w:t xml:space="preserve">pieniędzy na rachunek, </w:t>
-      </w:r>
-      <w:r>
-        <w:t xml:space="preserve">tytuł oraz </w:t>
-      </w:r>
-      <w:r>
-        <w:t>opcjonalnie krótki opis.</w:t>
-      </w:r>
-      <w:r>
-        <w:t xml:space="preserve"> </w:t>
-      </w:r>
-      <w:r>
-        <w:br/>
-      </w:r>
-      <w:r>
-        <w:t xml:space="preserve">W momencie wydawania pieniędzy przez użytkownika, może on wprowadzić do swojego rachunku w aplikacji </w:t>
-      </w:r>
-      <w:r>
-        <w:t>wydatek,</w:t>
-      </w:r>
-      <w:r>
-        <w:t xml:space="preserve"> </w:t>
-      </w:r>
-      <w:r>
-        <w:t xml:space="preserve">w którym określi kategorie wydatku </w:t>
-      </w:r>
-      <w:r>
-        <w:t>(zakupy</w:t>
-      </w:r>
-      <w:r>
-        <w:t xml:space="preserve"> spożywcze</w:t>
-      </w:r>
-      <w:r>
-        <w:t xml:space="preserve"> / zakupy internetowe / rozrywka / paliwo / </w:t>
-      </w:r>
-      <w:r>
-        <w:t>...)</w:t>
-      </w:r>
-      <w:r>
-        <w:t xml:space="preserve"> </w:t>
-      </w:r>
-      <w:r>
-        <w:t>datę tytuł</w:t>
-      </w:r>
-      <w:r>
-        <w:t xml:space="preserve">, kwotę wydanych </w:t>
-      </w:r>
-      <w:r>
-        <w:t>pieniędzy</w:t>
-      </w:r>
-      <w:r>
-        <w:t xml:space="preserve"> </w:t>
-      </w:r>
-      <w:r>
-        <w:t xml:space="preserve">oraz </w:t>
-      </w:r>
-      <w:r>
-        <w:t xml:space="preserve">opcjonalnie </w:t>
-      </w:r>
-      <w:r>
-        <w:t>opis</w:t>
-      </w:r>
-      <w:r>
-        <w:t>.</w:t>
-      </w:r>
-      <w:r>
-        <w:t xml:space="preserve"> </w:t>
+        <w:t xml:space="preserve">Wybierając rachunek może on wprowadzać </w:t>
+      </w:r>
+      <w:r>
+        <w:t xml:space="preserve">wpływy lub wydatki z budżetu jakim dysponuje. </w:t>
       </w:r>
     </w:p>
     <w:p>
       <w:r>
+        <w:t>Po prawej stronie aplikacji będzie panel</w:t>
+      </w:r>
+      <w:r>
+        <w:t>,</w:t>
+      </w:r>
+      <w:r>
+        <w:t xml:space="preserve"> który zawi</w:t>
+      </w:r>
+      <w:r>
+        <w:t>erający elementy takie jak aktualne saldo rachunku, modyfikowalną listę zakupów oraz statystyki w formie wykresów.</w:t>
+      </w:r>
+      <w:r>
+        <w:t xml:space="preserve"> </w:t>
+      </w:r>
+      <w:r>
+        <w:br/>
+      </w:r>
+      <w:r>
+        <w:t xml:space="preserve">Dodając wpływ gotówki wybiera on kategorie wpływu </w:t>
+      </w:r>
+      <w:r>
+        <w:t>(wypłata</w:t>
+      </w:r>
+      <w:r>
+        <w:t xml:space="preserve"> / znaleźne </w:t>
+      </w:r>
+      <w:r>
+        <w:t xml:space="preserve">/ </w:t>
+      </w:r>
+      <w:r>
+        <w:t>darowizna)</w:t>
+      </w:r>
+      <w:r>
+        <w:t xml:space="preserve"> wprowadza datę,</w:t>
+      </w:r>
+      <w:r>
+        <w:t xml:space="preserve"> kwotę wpłyniętych</w:t>
+      </w:r>
+      <w:r>
+        <w:t xml:space="preserve"> </w:t>
+      </w:r>
+      <w:r>
+        <w:t xml:space="preserve">pieniędzy na rachunek, </w:t>
+      </w:r>
+      <w:r>
+        <w:t xml:space="preserve">tytuł oraz </w:t>
+      </w:r>
+      <w:r>
+        <w:t>opcjonalnie krótki opis.</w:t>
+      </w:r>
+      <w:r>
+        <w:t xml:space="preserve"> </w:t>
+      </w:r>
+      <w:r>
+        <w:br/>
+      </w:r>
+      <w:r>
+        <w:t xml:space="preserve">W momencie wydawania pieniędzy przez użytkownika, może on wprowadzić do swojego rachunku w aplikacji </w:t>
+      </w:r>
+      <w:r>
+        <w:t>wydatek,</w:t>
+      </w:r>
+      <w:r>
+        <w:t xml:space="preserve"> </w:t>
+      </w:r>
+      <w:r>
+        <w:t xml:space="preserve">w którym określi kategorie wydatku </w:t>
+      </w:r>
+      <w:r>
+        <w:t>(zakupy</w:t>
+      </w:r>
+      <w:r>
+        <w:t xml:space="preserve"> spożywcze</w:t>
+      </w:r>
+      <w:r>
+        <w:t xml:space="preserve"> / zakupy internetowe / rozrywka / paliwo / </w:t>
+      </w:r>
+      <w:r>
+        <w:t>...)</w:t>
+      </w:r>
+      <w:r>
+        <w:t xml:space="preserve"> </w:t>
+      </w:r>
+      <w:r>
+        <w:t>datę tytuł</w:t>
+      </w:r>
+      <w:r>
+        <w:t xml:space="preserve">, kwotę wydanych </w:t>
+      </w:r>
+      <w:r>
+        <w:t>pieniędzy</w:t>
+      </w:r>
+      <w:r>
+        <w:t xml:space="preserve"> </w:t>
+      </w:r>
+      <w:r>
+        <w:t xml:space="preserve">oraz </w:t>
+      </w:r>
+      <w:r>
+        <w:t xml:space="preserve">opcjonalnie </w:t>
+      </w:r>
+      <w:r>
+        <w:t>opis</w:t>
+      </w:r>
+      <w:r>
+        <w:t>.</w:t>
+      </w:r>
+      <w:r>
+        <w:t xml:space="preserve"> </w:t>
+      </w:r>
+      <w:r>
+        <w:br/>
+      </w:r>
+      <w:r>
+        <w:rPr>
+          <w:highlight w:val="yellow"/>
+        </w:rPr>
+        <w:t>Użytkownik może także edytować oraz usuwać dodane przez siebie wpływy i wydatki.</w:t>
+      </w:r>
+    </w:p>
+    <w:p>
+      <w:r>
+        <w:t>Każdy użytkownik, może dodać innego użytkownika do swojego rachunku, umożliwia to wspólne zarządzanie jednym budżetem. Pomoże to w monitorowaniu przepływu pieniędzy w całej rodzinie, a nie tylko swoich prywatnych.</w:t>
+      </w:r>
+    </w:p>
+    <w:p>
+      <w:r>
         <w:t>Aplikacją ma pomóc użytkownikowi w zarządzaniu swoimi pieniędzmi</w:t>
       </w:r>
       <w:r>
@@ -220,22 +386,17 @@
         <w:t xml:space="preserve"> budżetu.</w:t>
       </w:r>
     </w:p>
-    <w:p/>
     <w:p>
       <w:r>
+        <w:rPr>
+          <w:noProof/>
+        </w:rPr>
+        <w:lastRenderedPageBreak/>
         <w:drawing>
-          <wp:anchor distT="0" distB="0" distL="114300" distR="114300" simplePos="0" relativeHeight="251658240" behindDoc="1" locked="0" layoutInCell="1" allowOverlap="1" wp14:anchorId="1E1ABB98" wp14:editId="62D5160F">
-            <wp:simplePos x="0" y="0"/>
-            <wp:positionH relativeFrom="margin">
-              <wp:align>center</wp:align>
-            </wp:positionH>
-            <wp:positionV relativeFrom="paragraph">
-              <wp:posOffset>1036320</wp:posOffset>
-            </wp:positionV>
-            <wp:extent cx="6539865" cy="4581525"/>
+          <wp:inline distT="0" distB="0" distL="0" distR="0" wp14:anchorId="0D1A9BDC" wp14:editId="4FA74230">
+            <wp:extent cx="5753100" cy="4562475"/>
             <wp:effectExtent l="0" t="0" r="0" b="9525"/>
-            <wp:wrapNone/>
-            <wp:docPr id="1" name="Obraz 1"/>
+            <wp:docPr id="3" name="Obraz 3"/>
             <wp:cNvGraphicFramePr>
               <a:graphicFrameLocks xmlns:a="http://schemas.openxmlformats.org/drawingml/2006/main" noChangeAspect="1"/>
             </wp:cNvGraphicFramePr>
@@ -243,8 +404,10 @@
               <a:graphicData uri="http://schemas.openxmlformats.org/drawingml/2006/picture">
                 <pic:pic xmlns:pic="http://schemas.openxmlformats.org/drawingml/2006/picture">
                   <pic:nvPicPr>
-                    <pic:cNvPr id="1" name=""/>
-                    <pic:cNvPicPr/>
+                    <pic:cNvPr id="0" name="Picture 2"/>
+                    <pic:cNvPicPr>
+                      <a:picLocks noChangeAspect="1" noChangeArrowheads="1"/>
+                    </pic:cNvPicPr>
                   </pic:nvPicPr>
                   <pic:blipFill>
                     <a:blip r:embed="rId4">
@@ -254,32 +417,33 @@
                         </a:ext>
                       </a:extLst>
                     </a:blip>
+                    <a:srcRect/>
                     <a:stretch>
                       <a:fillRect/>
                     </a:stretch>
                   </pic:blipFill>
-                  <pic:spPr>
+                  <pic:spPr bwMode="auto">
                     <a:xfrm>
                       <a:off x="0" y="0"/>
-                      <a:ext cx="6539865" cy="4581525"/>
+                      <a:ext cx="5753100" cy="4562475"/>
                     </a:xfrm>
                     <a:prstGeom prst="rect">
                       <a:avLst/>
                     </a:prstGeom>
+                    <a:noFill/>
+                    <a:ln>
+                      <a:noFill/>
+                    </a:ln>
                   </pic:spPr>
                 </pic:pic>
               </a:graphicData>
             </a:graphic>
-            <wp14:sizeRelH relativeFrom="page">
-              <wp14:pctWidth>0</wp14:pctWidth>
-            </wp14:sizeRelH>
-            <wp14:sizeRelV relativeFrom="page">
-              <wp14:pctHeight>0</wp14:pctHeight>
-            </wp14:sizeRelV>
-          </wp:anchor>
+          </wp:inline>
         </w:drawing>
       </w:r>
     </w:p>
+    <w:p/>
+    <w:p/>
     <w:sectPr>
       <w:pgSz w:w="11906" w:h="16838"/>
       <w:pgMar w:top="1417" w:right="1417" w:bottom="1417" w:left="1417" w:header="708" w:footer="708" w:gutter="0"/>
@@ -716,6 +880,25 @@
     <w:semiHidden/>
     <w:unhideWhenUsed/>
   </w:style>
+  <w:style w:type="table" w:styleId="Tabela-Siatka">
+    <w:name w:val="Table Grid"/>
+    <w:basedOn w:val="Standardowy"/>
+    <w:uiPriority w:val="39"/>
+    <w:rsid w:val="00F85C68"/>
+    <w:pPr>
+      <w:spacing w:after="0" w:line="240" w:lineRule="auto"/>
+    </w:pPr>
+    <w:tblPr>
+      <w:tblBorders>
+        <w:top w:val="single" w:sz="4" w:space="0" w:color="auto"/>
+        <w:left w:val="single" w:sz="4" w:space="0" w:color="auto"/>
+        <w:bottom w:val="single" w:sz="4" w:space="0" w:color="auto"/>
+        <w:right w:val="single" w:sz="4" w:space="0" w:color="auto"/>
+        <w:insideH w:val="single" w:sz="4" w:space="0" w:color="auto"/>
+        <w:insideV w:val="single" w:sz="4" w:space="0" w:color="auto"/>
+      </w:tblBorders>
+    </w:tblPr>
+  </w:style>
 </w:styles>
 </file>
 

</xml_diff>